<commit_message>
Other tests for the new Apis
</commit_message>
<xml_diff>
--- a/documentation/AirSports third party contest tool API.docx
+++ b/documentation/AirSports third party contest tool API.docx
@@ -1,6 +1,6 @@
 
 <file path=word/document.xml><?xml version="1.0" encoding="utf-8"?>
-<w:document xmlns:wpc="http://schemas.microsoft.com/office/word/2010/wordprocessingCanvas" xmlns:cx="http://schemas.microsoft.com/office/drawing/2014/chartex" xmlns:cx1="http://schemas.microsoft.com/office/drawing/2015/9/8/chartex" xmlns:cx2="http://schemas.microsoft.com/office/drawing/2015/10/21/chartex" xmlns:cx3="http://schemas.microsoft.com/office/drawing/2016/5/9/chartex" xmlns:cx4="http://schemas.microsoft.com/office/drawing/2016/5/10/chartex" xmlns:cx5="http://schemas.microsoft.com/office/drawing/2016/5/11/chartex" xmlns:cx6="http://schemas.microsoft.com/office/drawing/2016/5/12/chartex" xmlns:cx7="http://schemas.microsoft.com/office/drawing/2016/5/13/chartex" xmlns:cx8="http://schemas.microsoft.com/office/drawing/2016/5/14/chartex" xmlns:mc="http://schemas.openxmlformats.org/markup-compatibility/2006" xmlns:aink="http://schemas.microsoft.com/office/drawing/2016/ink" xmlns:am3d="http://schemas.microsoft.com/office/drawing/2017/model3d" xmlns:o="urn:schemas-microsoft-com:office:office" xmlns:r="http://schemas.openxmlformats.org/officeDocument/2006/relationships" xmlns:m="http://schemas.openxmlformats.org/officeDocument/2006/math" xmlns:v="urn:schemas-microsoft-com:vml" xmlns:wp14="http://schemas.microsoft.com/office/word/2010/wordprocessingDrawing" xmlns:wp="http://schemas.openxmlformats.org/drawingml/2006/wordprocessingDrawing" xmlns:w10="urn:schemas-microsoft-com:office:word" xmlns:w="http://schemas.openxmlformats.org/wordprocessingml/2006/main" xmlns:w14="http://schemas.microsoft.com/office/word/2010/wordml" xmlns:w15="http://schemas.microsoft.com/office/word/2012/wordml" xmlns:w16cex="http://schemas.microsoft.com/office/word/2018/wordml/cex" xmlns:w16cid="http://schemas.microsoft.com/office/word/2016/wordml/cid" xmlns:w16="http://schemas.microsoft.com/office/word/2018/wordml" xmlns:w16se="http://schemas.microsoft.com/office/word/2015/wordml/symex" xmlns:wpg="http://schemas.microsoft.com/office/word/2010/wordprocessingGroup" xmlns:wpi="http://schemas.microsoft.com/office/word/2010/wordprocessingInk" xmlns:wne="http://schemas.microsoft.com/office/word/2006/wordml" xmlns:wps="http://schemas.microsoft.com/office/word/2010/wordprocessingShape" mc:Ignorable="w14 w15 w16se w16cid w16 w16cex wp14">
+<w:document xmlns:wpc="http://schemas.microsoft.com/office/word/2010/wordprocessingCanvas" xmlns:cx="http://schemas.microsoft.com/office/drawing/2014/chartex" xmlns:cx1="http://schemas.microsoft.com/office/drawing/2015/9/8/chartex" xmlns:cx2="http://schemas.microsoft.com/office/drawing/2015/10/21/chartex" xmlns:cx3="http://schemas.microsoft.com/office/drawing/2016/5/9/chartex" xmlns:cx4="http://schemas.microsoft.com/office/drawing/2016/5/10/chartex" xmlns:cx5="http://schemas.microsoft.com/office/drawing/2016/5/11/chartex" xmlns:cx6="http://schemas.microsoft.com/office/drawing/2016/5/12/chartex" xmlns:cx7="http://schemas.microsoft.com/office/drawing/2016/5/13/chartex" xmlns:cx8="http://schemas.microsoft.com/office/drawing/2016/5/14/chartex" xmlns:mc="http://schemas.openxmlformats.org/markup-compatibility/2006" xmlns:aink="http://schemas.microsoft.com/office/drawing/2016/ink" xmlns:am3d="http://schemas.microsoft.com/office/drawing/2017/model3d" xmlns:o="urn:schemas-microsoft-com:office:office" xmlns:oel="http://schemas.microsoft.com/office/2019/extlst" xmlns:r="http://schemas.openxmlformats.org/officeDocument/2006/relationships" xmlns:m="http://schemas.openxmlformats.org/officeDocument/2006/math" xmlns:v="urn:schemas-microsoft-com:vml" xmlns:wp14="http://schemas.microsoft.com/office/word/2010/wordprocessingDrawing" xmlns:wp="http://schemas.openxmlformats.org/drawingml/2006/wordprocessingDrawing" xmlns:w10="urn:schemas-microsoft-com:office:word" xmlns:w="http://schemas.openxmlformats.org/wordprocessingml/2006/main" xmlns:w14="http://schemas.microsoft.com/office/word/2010/wordml" xmlns:w15="http://schemas.microsoft.com/office/word/2012/wordml" xmlns:w16cex="http://schemas.microsoft.com/office/word/2018/wordml/cex" xmlns:w16cid="http://schemas.microsoft.com/office/word/2016/wordml/cid" xmlns:w16="http://schemas.microsoft.com/office/word/2018/wordml" xmlns:w16sdtdh="http://schemas.microsoft.com/office/word/2020/wordml/sdtdatahash" xmlns:w16se="http://schemas.microsoft.com/office/word/2015/wordml/symex" xmlns:wpg="http://schemas.microsoft.com/office/word/2010/wordprocessingGroup" xmlns:wpi="http://schemas.microsoft.com/office/word/2010/wordprocessingInk" xmlns:wne="http://schemas.microsoft.com/office/word/2006/wordml" xmlns:wps="http://schemas.microsoft.com/office/word/2010/wordprocessingShape" mc:Ignorable="w14 w15 w16se w16cid w16 w16cex w16sdtdh wp14">
   <w:body>
     <w:p>
       <w:pPr>
@@ -172,18 +172,98 @@
       </w:pPr>
       <w:r>
         <w:lastRenderedPageBreak/>
+        <w:t>Creating a route</w:t>
+      </w:r>
+    </w:p>
+    <w:p>
+      <w:r>
+        <w:t>Before creating a navigation task the route to be used must have been built either through the route editor or posted through the API. Managing editable routes is done through /api/v1/editableroutes/. This allows you to POST, GET, PUT, PATCH, and DELETE the same routes that can be accessed through the web interface. The data format is the same as is used in the route editor, so any route added through the API is available in the route editor and vice versa.</w:t>
+      </w:r>
+    </w:p>
+    <w:p>
+      <w:pPr>
+        <w:pStyle w:val="Heading2"/>
+      </w:pPr>
+      <w:r>
+        <w:t>Creating</w:t>
+      </w:r>
+      <w:r>
+        <w:t xml:space="preserve"> a navigation task</w:t>
+      </w:r>
+    </w:p>
+    <w:p>
+      <w:r>
+        <w:t>Creating a navigation task is done through the endpoint POST /api/v1/contests/{contest_pk}/navigationtasks/. This requires you to have the reference (id) of the route you wish to use in the navigation task, see the previous section. The type of navigation task is controlled by the selected original_scorecard. The list of available scorecards can be retrieved from GET /api/v1/scorecards/, and use the shortcut_name is to reference the desired scorecard. There are some parameters in the data that depends on the type of scorecard chosen. Specifically, any corridor related tasks (ANR, air sports race, or air sports challenge) require the parameters corridor_width and rounded_corners to be included.</w:t>
+      </w:r>
+    </w:p>
+    <w:p>
+      <w:pPr>
+        <w:pStyle w:val="Heading2"/>
+      </w:pPr>
+      <w:r>
+        <w:t>Contestants</w:t>
+      </w:r>
+    </w:p>
+    <w:p>
+      <w:r>
+        <w:t>Contestants can be added to or removed from the navigation task as desired. It is also possible to modify certain values, but this is quite restricted. It is usually safest to delete a contestant and recreate it if any changes are desired. A contestant is tied to a team,</w:t>
+      </w:r>
+      <w:r>
+        <w:t xml:space="preserve"> and it is required that this team is signed up to the contest. Signing up a team is best done by the individual contestants or through the web interface. This is to ensure that the correct persons and aircraft are included in the team. Teams are global for the air sports platform, so it is unfortunately not possible to modify these through the API.</w:t>
+      </w:r>
+    </w:p>
+    <w:p>
+      <w:pPr>
+        <w:pStyle w:val="Heading3"/>
+      </w:pPr>
+      <w:r>
         <w:t>Fetching existing teams</w:t>
       </w:r>
     </w:p>
     <w:p>
       <w:r>
+        <w:t>When contestants have registered for the competition it is possible to retrieve the available teams. These can be used when creating new contestants.</w:t>
+      </w:r>
+    </w:p>
+    <w:p>
+      <w:r>
         <w:t xml:space="preserve">The existing teams for a contest are fetched using the following endpoint: GET </w:t>
       </w:r>
       <w:r>
         <w:t>/api/v1/contests/{id}/teams/</w:t>
       </w:r>
       <w:r>
-        <w:t xml:space="preserve"> where id is the id of the contest. It should usually not be necessary to modify any of the information retrieved here, the purpose is to use this to reference the correct teams when pushing the navigation task to the ASLT platform.</w:t>
+        <w:t xml:space="preserve"> where id is the id of the contest. </w:t>
+      </w:r>
+      <w:r>
+        <w:t xml:space="preserve">It is not possible to modify any of the information here. The teams are fixed, and is possible to extract the airspeed entered by the team during registration for use when creating the contestant. </w:t>
+      </w:r>
+    </w:p>
+    <w:p>
+      <w:pPr>
+        <w:pStyle w:val="Heading3"/>
+      </w:pPr>
+      <w:r>
+        <w:t>Adding contestants</w:t>
+      </w:r>
+    </w:p>
+    <w:p>
+      <w:r>
+        <w:t xml:space="preserve">Managing contestants is done through </w:t>
+      </w:r>
+      <w:r>
+        <w:t>/api/v1/contests/{contest_pk}/navigationtasks/{navigationtask_pk}/contestants/</w:t>
+      </w:r>
+      <w:r>
+        <w:t>. To create a new contestant POST to this endpoint</w:t>
+      </w:r>
+      <w:r>
+        <w:t>. If you have calculated your own gate times these can be entered into the gate_times key in the POST data. Any waypoints that are not present in this data will be calculated internally. We recommend that you leave this field empty so that all gate times are calculated internally based on didn’t navigation task route, navigation task wind, and contestant airspeed.</w:t>
+      </w:r>
+    </w:p>
+    <w:p>
+      <w:r>
+        <w:t>Use the same endpoint to get the list of contestants, remove specific contestants or update them.</w:t>
       </w:r>
     </w:p>
     <w:p>
@@ -191,84 +271,7 @@
         <w:pStyle w:val="Heading2"/>
       </w:pPr>
       <w:r>
-        <w:t>Pushing a navigation task</w:t>
-      </w:r>
-    </w:p>
-    <w:p>
-      <w:r>
-        <w:t>There are two ways of pushing a navigation task. Either the task can be pushed with reference to existing teams (fetched earlier), or with definitions of the teams themselves. The lateral show and is for the case where you opt to not use ASLT to define teams but rather want this to be handled by the third-party application. However, we suggest that you use the team functionality in ASLT and push the navigation task with reference to the existing teams.</w:t>
-      </w:r>
-    </w:p>
-    <w:p>
-      <w:pPr>
-        <w:pStyle w:val="Heading3"/>
-      </w:pPr>
-      <w:r>
-        <w:t>With existing team references</w:t>
-      </w:r>
-    </w:p>
-    <w:p>
-      <w:r>
-        <w:t xml:space="preserve">To push a navigation task with reference to the existing teams, use the endpoint POST </w:t>
-      </w:r>
-      <w:r>
-        <w:t>/api/v1/contests/{contest_pk}/importnavigationtaskteamid/</w:t>
-      </w:r>
-      <w:r>
-        <w:t>. The content of the push is a list of contestants (with all information about timing, that is take off time, landing time, all gate times, et cetera), information about which scoring parameters should be overridden with provided values, basic information about the navigation task itself, and a route file. Each contestant references the id of an existing team.</w:t>
-      </w:r>
-    </w:p>
-    <w:p>
-      <w:r>
-        <w:t>For the route file we currently only support the GPX format that is generated by Flight Contest. The format of this file is quite straightforward and covers most of what is required for specifying a route. Adding support for additional files can be considered, but is not guaranteed.</w:t>
-      </w:r>
-    </w:p>
-    <w:p>
-      <w:pPr>
-        <w:pStyle w:val="Heading3"/>
-      </w:pPr>
-      <w:r>
-        <w:t>With new teams</w:t>
-      </w:r>
-    </w:p>
-    <w:p>
-      <w:r>
-        <w:t xml:space="preserve">To push navigation task which includes team definitions, use the endpoint POST </w:t>
-      </w:r>
-      <w:r>
-        <w:t>/api/v1/contests/{contest_pk}/importnavigationtask/</w:t>
-      </w:r>
-      <w:r>
-        <w:t>. The contents of the push is exactly the same as for existing team references, with the small change that instead of including a team ID for each contestant, a full team definition is required.</w:t>
-      </w:r>
-    </w:p>
-    <w:p>
-      <w:pPr>
-        <w:pStyle w:val="Heading2"/>
-      </w:pPr>
-      <w:r>
-        <w:t>Modifying contestants</w:t>
-      </w:r>
-    </w:p>
-    <w:p>
-      <w:r>
-        <w:t>after pushing the initial task, it is possible to modify existing contestants. All of the parameters can be modified such as the score override, gate times,</w:t>
-      </w:r>
-      <w:r>
-        <w:t xml:space="preserve"> team information, and so on. This is achieved using the endpoint </w:t>
-      </w:r>
-      <w:r>
-        <w:t>/api/v1/contests/{contest_pk}/navigationtasks/{navigationtask_pk}/contestants/{id}/</w:t>
-      </w:r>
-      <w:r>
-        <w:t>.</w:t>
-      </w:r>
-    </w:p>
-    <w:p>
-      <w:pPr>
-        <w:pStyle w:val="Heading2"/>
-      </w:pPr>
-      <w:r>
+        <w:lastRenderedPageBreak/>
         <w:t>Retrieving GPS tracks</w:t>
       </w:r>
     </w:p>
@@ -295,23 +298,13 @@
         </w:rPr>
       </w:pPr>
       <w:r>
-        <w:t xml:space="preserve">It is also possible to import GPS tracks into ASLT to allow previous tasks available in the third-party application to be pushed to ASLT and have it immediately score the contestants as if it were a real competition. This is very useful for debugging and comparisons between scoring algorithms. This is done </w:t>
-      </w:r>
-      <w:r>
-        <w:lastRenderedPageBreak/>
-        <w:t xml:space="preserve">by the following endpoint: POST </w:t>
+        <w:t xml:space="preserve">It is also possible to import GPS tracks into ASLT to allow previous tasks available in the third-party application to be pushed to ASLT and have it immediately score the contestants as if it were a real competition. This is very useful for debugging and comparisons between scoring algorithms. This is done by the following endpoint: POST </w:t>
       </w:r>
       <w:r>
         <w:rPr>
           <w:rStyle w:val="opblock-summary-path"/>
         </w:rPr>
-        <w:t>​/api​/v1​/contests​/{contest_pk}​/navigationtasks​/{navigationtask_pk}​/contestants​/{id}​/gpx_track​/</w:t>
-      </w:r>
-      <w:r>
-        <w:rPr>
-          <w:rStyle w:val="opblock-summary-path"/>
-        </w:rPr>
-        <w:t>. The file format is a GPX file with a single “track” definition.</w:t>
+        <w:t>​/api​/v1​/contests​/{contest_pk}​/navigationtasks​/{navigationtask_pk}​/contestants​/{id}​/gpx_track​/. The file format is a GPX file with a single “track” definition.</w:t>
       </w:r>
     </w:p>
     <w:p>
@@ -338,7 +331,7 @@
 </file>
 
 <file path=word/numbering.xml><?xml version="1.0" encoding="utf-8"?>
-<w:numbering xmlns:wpc="http://schemas.microsoft.com/office/word/2010/wordprocessingCanvas" xmlns:cx="http://schemas.microsoft.com/office/drawing/2014/chartex" xmlns:cx1="http://schemas.microsoft.com/office/drawing/2015/9/8/chartex" xmlns:cx2="http://schemas.microsoft.com/office/drawing/2015/10/21/chartex" xmlns:cx3="http://schemas.microsoft.com/office/drawing/2016/5/9/chartex" xmlns:cx4="http://schemas.microsoft.com/office/drawing/2016/5/10/chartex" xmlns:cx5="http://schemas.microsoft.com/office/drawing/2016/5/11/chartex" xmlns:cx6="http://schemas.microsoft.com/office/drawing/2016/5/12/chartex" xmlns:cx7="http://schemas.microsoft.com/office/drawing/2016/5/13/chartex" xmlns:cx8="http://schemas.microsoft.com/office/drawing/2016/5/14/chartex" xmlns:mc="http://schemas.openxmlformats.org/markup-compatibility/2006" xmlns:aink="http://schemas.microsoft.com/office/drawing/2016/ink" xmlns:am3d="http://schemas.microsoft.com/office/drawing/2017/model3d" xmlns:o="urn:schemas-microsoft-com:office:office" xmlns:r="http://schemas.openxmlformats.org/officeDocument/2006/relationships" xmlns:m="http://schemas.openxmlformats.org/officeDocument/2006/math" xmlns:v="urn:schemas-microsoft-com:vml" xmlns:wp14="http://schemas.microsoft.com/office/word/2010/wordprocessingDrawing" xmlns:wp="http://schemas.openxmlformats.org/drawingml/2006/wordprocessingDrawing" xmlns:w10="urn:schemas-microsoft-com:office:word" xmlns:w="http://schemas.openxmlformats.org/wordprocessingml/2006/main" xmlns:w14="http://schemas.microsoft.com/office/word/2010/wordml" xmlns:w15="http://schemas.microsoft.com/office/word/2012/wordml" xmlns:w16cex="http://schemas.microsoft.com/office/word/2018/wordml/cex" xmlns:w16cid="http://schemas.microsoft.com/office/word/2016/wordml/cid" xmlns:w16="http://schemas.microsoft.com/office/word/2018/wordml" xmlns:w16se="http://schemas.microsoft.com/office/word/2015/wordml/symex" xmlns:wpg="http://schemas.microsoft.com/office/word/2010/wordprocessingGroup" xmlns:wpi="http://schemas.microsoft.com/office/word/2010/wordprocessingInk" xmlns:wne="http://schemas.microsoft.com/office/word/2006/wordml" xmlns:wps="http://schemas.microsoft.com/office/word/2010/wordprocessingShape" mc:Ignorable="w14 w15 w16se w16cid w16 w16cex wp14">
+<w:numbering xmlns:wpc="http://schemas.microsoft.com/office/word/2010/wordprocessingCanvas" xmlns:cx="http://schemas.microsoft.com/office/drawing/2014/chartex" xmlns:cx1="http://schemas.microsoft.com/office/drawing/2015/9/8/chartex" xmlns:cx2="http://schemas.microsoft.com/office/drawing/2015/10/21/chartex" xmlns:cx3="http://schemas.microsoft.com/office/drawing/2016/5/9/chartex" xmlns:cx4="http://schemas.microsoft.com/office/drawing/2016/5/10/chartex" xmlns:cx5="http://schemas.microsoft.com/office/drawing/2016/5/11/chartex" xmlns:cx6="http://schemas.microsoft.com/office/drawing/2016/5/12/chartex" xmlns:cx7="http://schemas.microsoft.com/office/drawing/2016/5/13/chartex" xmlns:cx8="http://schemas.microsoft.com/office/drawing/2016/5/14/chartex" xmlns:mc="http://schemas.openxmlformats.org/markup-compatibility/2006" xmlns:aink="http://schemas.microsoft.com/office/drawing/2016/ink" xmlns:am3d="http://schemas.microsoft.com/office/drawing/2017/model3d" xmlns:o="urn:schemas-microsoft-com:office:office" xmlns:oel="http://schemas.microsoft.com/office/2019/extlst" xmlns:r="http://schemas.openxmlformats.org/officeDocument/2006/relationships" xmlns:m="http://schemas.openxmlformats.org/officeDocument/2006/math" xmlns:v="urn:schemas-microsoft-com:vml" xmlns:wp14="http://schemas.microsoft.com/office/word/2010/wordprocessingDrawing" xmlns:wp="http://schemas.openxmlformats.org/drawingml/2006/wordprocessingDrawing" xmlns:w10="urn:schemas-microsoft-com:office:word" xmlns:w="http://schemas.openxmlformats.org/wordprocessingml/2006/main" xmlns:w14="http://schemas.microsoft.com/office/word/2010/wordml" xmlns:w15="http://schemas.microsoft.com/office/word/2012/wordml" xmlns:w16cex="http://schemas.microsoft.com/office/word/2018/wordml/cex" xmlns:w16cid="http://schemas.microsoft.com/office/word/2016/wordml/cid" xmlns:w16="http://schemas.microsoft.com/office/word/2018/wordml" xmlns:w16sdtdh="http://schemas.microsoft.com/office/word/2020/wordml/sdtdatahash" xmlns:w16se="http://schemas.microsoft.com/office/word/2015/wordml/symex" xmlns:wpg="http://schemas.microsoft.com/office/word/2010/wordprocessingGroup" xmlns:wpi="http://schemas.microsoft.com/office/word/2010/wordprocessingInk" xmlns:wne="http://schemas.microsoft.com/office/word/2006/wordml" xmlns:wps="http://schemas.microsoft.com/office/word/2010/wordprocessingShape" mc:Ignorable="w14 w15 w16se w16cid w16 w16cex w16sdtdh wp14">
   <w:abstractNum w:abstractNumId="0" w15:restartNumberingAfterBreak="0">
     <w:nsid w:val="44CB6943"/>
     <w:multiLevelType w:val="hybridMultilevel"/>
@@ -425,14 +418,14 @@
       </w:pPr>
     </w:lvl>
   </w:abstractNum>
-  <w:num w:numId="1">
+  <w:num w:numId="1" w16cid:durableId="1786074395">
     <w:abstractNumId w:val="0"/>
   </w:num>
 </w:numbering>
 </file>
 
 <file path=word/styles.xml><?xml version="1.0" encoding="utf-8"?>
-<w:styles xmlns:mc="http://schemas.openxmlformats.org/markup-compatibility/2006" xmlns:r="http://schemas.openxmlformats.org/officeDocument/2006/relationships" xmlns:w="http://schemas.openxmlformats.org/wordprocessingml/2006/main" xmlns:w14="http://schemas.microsoft.com/office/word/2010/wordml" xmlns:w15="http://schemas.microsoft.com/office/word/2012/wordml" xmlns:w16cex="http://schemas.microsoft.com/office/word/2018/wordml/cex" xmlns:w16cid="http://schemas.microsoft.com/office/word/2016/wordml/cid" xmlns:w16="http://schemas.microsoft.com/office/word/2018/wordml" xmlns:w16se="http://schemas.microsoft.com/office/word/2015/wordml/symex" mc:Ignorable="w14 w15 w16se w16cid w16 w16cex">
+<w:styles xmlns:mc="http://schemas.openxmlformats.org/markup-compatibility/2006" xmlns:r="http://schemas.openxmlformats.org/officeDocument/2006/relationships" xmlns:w="http://schemas.openxmlformats.org/wordprocessingml/2006/main" xmlns:w14="http://schemas.microsoft.com/office/word/2010/wordml" xmlns:w15="http://schemas.microsoft.com/office/word/2012/wordml" xmlns:w16cex="http://schemas.microsoft.com/office/word/2018/wordml/cex" xmlns:w16cid="http://schemas.microsoft.com/office/word/2016/wordml/cid" xmlns:w16="http://schemas.microsoft.com/office/word/2018/wordml" xmlns:w16sdtdh="http://schemas.microsoft.com/office/word/2020/wordml/sdtdatahash" xmlns:w16se="http://schemas.microsoft.com/office/word/2015/wordml/symex" mc:Ignorable="w14 w15 w16se w16cid w16 w16cex w16sdtdh">
   <w:docDefaults>
     <w:rPrDefault>
       <w:rPr>
@@ -554,6 +547,7 @@
     <w:lsdException w:name="HTML Sample" w:semiHidden="1" w:unhideWhenUsed="1"/>
     <w:lsdException w:name="HTML Typewriter" w:semiHidden="1" w:unhideWhenUsed="1"/>
     <w:lsdException w:name="HTML Variable" w:semiHidden="1" w:unhideWhenUsed="1"/>
+    <w:lsdException w:name="Normal Table" w:semiHidden="1" w:unhideWhenUsed="1"/>
     <w:lsdException w:name="annotation subject" w:semiHidden="1" w:unhideWhenUsed="1"/>
     <w:lsdException w:name="No List" w:semiHidden="1" w:unhideWhenUsed="1"/>
     <w:lsdException w:name="Outline List 1" w:semiHidden="1" w:unhideWhenUsed="1"/>
@@ -600,8 +594,10 @@
     <w:lsdException w:name="Table Subtle 2" w:semiHidden="1" w:unhideWhenUsed="1"/>
     <w:lsdException w:name="Table Web 1" w:semiHidden="1" w:unhideWhenUsed="1"/>
     <w:lsdException w:name="Table Web 2" w:semiHidden="1" w:unhideWhenUsed="1"/>
+    <w:lsdException w:name="Table Web 3" w:semiHidden="1" w:unhideWhenUsed="1"/>
     <w:lsdException w:name="Balloon Text" w:semiHidden="1" w:unhideWhenUsed="1"/>
     <w:lsdException w:name="Table Grid" w:uiPriority="39"/>
+    <w:lsdException w:name="Table Theme" w:semiHidden="1" w:unhideWhenUsed="1"/>
     <w:lsdException w:name="Placeholder Text" w:semiHidden="1"/>
     <w:lsdException w:name="No Spacing" w:uiPriority="1" w:qFormat="1"/>
     <w:lsdException w:name="Light Shading" w:uiPriority="60"/>

</xml_diff>